<commit_message>
update login y new pass y fotos de competencia
</commit_message>
<xml_diff>
--- a/BRIEF Biblioteca/Brief Biblioteca Virtual.docx
+++ b/BRIEF Biblioteca/Brief Biblioteca Virtual.docx
@@ -186,19 +186,17 @@
         </w:rPr>
         <w:t xml:space="preserve">Identificar su característica específica. ¿Qué novedad aporta </w:t>
       </w:r>
-      <w:proofErr w:type="gramStart"/>
-      <w:r>
-        <w:rPr>
-          <w:rFonts w:ascii="Arial" w:eastAsia="Times New Roman" w:hAnsi="Arial" w:cs="Arial"/>
-          <w:b/>
-          <w:bCs/>
-          <w:kern w:val="0"/>
-          <w:lang w:eastAsia="es-AR"/>
-          <w14:ligatures w14:val="none"/>
-        </w:rPr>
-        <w:t>en relación a</w:t>
-      </w:r>
-      <w:proofErr w:type="gramEnd"/>
+      <w:r>
+        <w:rPr>
+          <w:rFonts w:ascii="Arial" w:eastAsia="Times New Roman" w:hAnsi="Arial" w:cs="Arial"/>
+          <w:b/>
+          <w:bCs/>
+          <w:kern w:val="0"/>
+          <w:lang w:eastAsia="es-AR"/>
+          <w14:ligatures w14:val="none"/>
+        </w:rPr>
+        <w:t>en relación con</w:t>
+      </w:r>
       <w:r>
         <w:rPr>
           <w:rFonts w:ascii="Arial" w:eastAsia="Times New Roman" w:hAnsi="Arial" w:cs="Arial"/>
@@ -604,6 +602,18 @@
     </w:p>
     <w:p>
       <w:pPr>
+        <w:spacing w:before="100" w:beforeAutospacing="1" w:after="100" w:afterAutospacing="1" w:line="240" w:lineRule="auto"/>
+        <w:ind w:left="1440"/>
+        <w:rPr>
+          <w:rFonts w:ascii="Arial" w:eastAsia="Times New Roman" w:hAnsi="Arial" w:cs="Arial"/>
+          <w:kern w:val="0"/>
+          <w:lang w:eastAsia="es-AR"/>
+          <w14:ligatures w14:val="none"/>
+        </w:rPr>
+      </w:pPr>
+    </w:p>
+    <w:p>
+      <w:pPr>
         <w:numPr>
           <w:ilvl w:val="0"/>
           <w:numId w:val="2"/>
@@ -804,6 +814,17 @@
     </w:p>
     <w:p>
       <w:pPr>
+        <w:spacing w:before="100" w:beforeAutospacing="1" w:after="100" w:afterAutospacing="1" w:line="240" w:lineRule="auto"/>
+        <w:rPr>
+          <w:rFonts w:ascii="Arial" w:eastAsia="Times New Roman" w:hAnsi="Arial" w:cs="Arial"/>
+          <w:kern w:val="0"/>
+          <w:lang w:eastAsia="es-AR"/>
+          <w14:ligatures w14:val="none"/>
+        </w:rPr>
+      </w:pPr>
+    </w:p>
+    <w:p>
+      <w:pPr>
         <w:numPr>
           <w:ilvl w:val="0"/>
           <w:numId w:val="2"/>
@@ -876,10 +897,477 @@
         <w:t>Plataformas educativas digitales que proporcionan acceso a libros y materiales de estudio.</w:t>
       </w:r>
     </w:p>
+    <w:p/>
+    <w:p>
+      <w:pPr>
+        <w:rPr>
+          <w:rFonts w:asciiTheme="majorHAnsi" w:hAnsiTheme="majorHAnsi"/>
+          <w:b/>
+          <w:bCs/>
+        </w:rPr>
+      </w:pPr>
+      <w:r>
+        <w:rPr>
+          <w:rFonts w:asciiTheme="majorHAnsi" w:hAnsiTheme="majorHAnsi"/>
+          <w:b/>
+          <w:bCs/>
+        </w:rPr>
+        <w:t>IMÁGENES DE LA COMPETENCIA</w:t>
+      </w:r>
+    </w:p>
     <w:p>
       <w:pPr>
         <w:pStyle w:val="Prrafodelista"/>
-      </w:pPr>
+        <w:numPr>
+          <w:ilvl w:val="0"/>
+          <w:numId w:val="3"/>
+        </w:numPr>
+        <w:rPr>
+          <w:rFonts w:asciiTheme="majorHAnsi" w:hAnsiTheme="majorHAnsi"/>
+          <w:b/>
+          <w:bCs/>
+        </w:rPr>
+      </w:pPr>
+      <w:r>
+        <w:rPr>
+          <w:rFonts w:asciiTheme="majorHAnsi" w:hAnsiTheme="majorHAnsi"/>
+          <w:b/>
+          <w:bCs/>
+        </w:rPr>
+        <w:t>E.E.S Nro. 7</w:t>
+      </w:r>
+    </w:p>
+    <w:p>
+      <w:pPr>
+        <w:rPr>
+          <w:rFonts w:asciiTheme="majorHAnsi" w:hAnsiTheme="majorHAnsi"/>
+          <w:b/>
+          <w:bCs/>
+        </w:rPr>
+      </w:pPr>
+      <w:r>
+        <w:rPr>
+          <w:rFonts w:asciiTheme="majorHAnsi" w:hAnsiTheme="majorHAnsi"/>
+          <w:b/>
+          <w:bCs/>
+          <w:noProof/>
+        </w:rPr>
+        <w:drawing>
+          <wp:inline distT="0" distB="0" distL="0" distR="0" wp14:anchorId="1A67CC7A" wp14:editId="08D9629A">
+            <wp:extent cx="5400040" cy="2408555"/>
+            <wp:effectExtent l="0" t="0" r="0" b="0"/>
+            <wp:docPr id="1884812288" name="Imagen 1"/>
+            <wp:cNvGraphicFramePr>
+              <a:graphicFrameLocks xmlns:a="http://schemas.openxmlformats.org/drawingml/2006/main" noChangeAspect="1"/>
+            </wp:cNvGraphicFramePr>
+            <a:graphic xmlns:a="http://schemas.openxmlformats.org/drawingml/2006/main">
+              <a:graphicData uri="http://schemas.openxmlformats.org/drawingml/2006/picture">
+                <pic:pic xmlns:pic="http://schemas.openxmlformats.org/drawingml/2006/picture">
+                  <pic:nvPicPr>
+                    <pic:cNvPr id="1884812288" name="Imagen 1884812288"/>
+                    <pic:cNvPicPr/>
+                  </pic:nvPicPr>
+                  <pic:blipFill>
+                    <a:blip r:embed="rId5" cstate="print">
+                      <a:extLst>
+                        <a:ext uri="{28A0092B-C50C-407E-A947-70E740481C1C}">
+                          <a14:useLocalDpi xmlns:a14="http://schemas.microsoft.com/office/drawing/2010/main" val="0"/>
+                        </a:ext>
+                      </a:extLst>
+                    </a:blip>
+                    <a:stretch>
+                      <a:fillRect/>
+                    </a:stretch>
+                  </pic:blipFill>
+                  <pic:spPr>
+                    <a:xfrm>
+                      <a:off x="0" y="0"/>
+                      <a:ext cx="5400040" cy="2408555"/>
+                    </a:xfrm>
+                    <a:prstGeom prst="rect">
+                      <a:avLst/>
+                    </a:prstGeom>
+                  </pic:spPr>
+                </pic:pic>
+              </a:graphicData>
+            </a:graphic>
+          </wp:inline>
+        </w:drawing>
+      </w:r>
+    </w:p>
+    <w:p>
+      <w:pPr>
+        <w:rPr>
+          <w:rFonts w:asciiTheme="majorHAnsi" w:hAnsiTheme="majorHAnsi"/>
+          <w:b/>
+          <w:bCs/>
+        </w:rPr>
+      </w:pPr>
+      <w:r>
+        <w:rPr>
+          <w:rFonts w:asciiTheme="majorHAnsi" w:hAnsiTheme="majorHAnsi"/>
+          <w:b/>
+          <w:bCs/>
+          <w:noProof/>
+        </w:rPr>
+        <w:lastRenderedPageBreak/>
+        <w:drawing>
+          <wp:inline distT="0" distB="0" distL="0" distR="0" wp14:anchorId="50BA4EA1" wp14:editId="13784AC7">
+            <wp:extent cx="5400040" cy="2432050"/>
+            <wp:effectExtent l="0" t="0" r="0" b="6350"/>
+            <wp:docPr id="865007389" name="Imagen 2" descr="Patrón de fondo&#10;&#10;Descripción generada automáticamente"/>
+            <wp:cNvGraphicFramePr>
+              <a:graphicFrameLocks xmlns:a="http://schemas.openxmlformats.org/drawingml/2006/main" noChangeAspect="1"/>
+            </wp:cNvGraphicFramePr>
+            <a:graphic xmlns:a="http://schemas.openxmlformats.org/drawingml/2006/main">
+              <a:graphicData uri="http://schemas.openxmlformats.org/drawingml/2006/picture">
+                <pic:pic xmlns:pic="http://schemas.openxmlformats.org/drawingml/2006/picture">
+                  <pic:nvPicPr>
+                    <pic:cNvPr id="865007389" name="Imagen 2" descr="Patrón de fondo&#10;&#10;Descripción generada automáticamente"/>
+                    <pic:cNvPicPr/>
+                  </pic:nvPicPr>
+                  <pic:blipFill>
+                    <a:blip r:embed="rId6" cstate="print">
+                      <a:extLst>
+                        <a:ext uri="{28A0092B-C50C-407E-A947-70E740481C1C}">
+                          <a14:useLocalDpi xmlns:a14="http://schemas.microsoft.com/office/drawing/2010/main" val="0"/>
+                        </a:ext>
+                      </a:extLst>
+                    </a:blip>
+                    <a:stretch>
+                      <a:fillRect/>
+                    </a:stretch>
+                  </pic:blipFill>
+                  <pic:spPr>
+                    <a:xfrm>
+                      <a:off x="0" y="0"/>
+                      <a:ext cx="5400040" cy="2432050"/>
+                    </a:xfrm>
+                    <a:prstGeom prst="rect">
+                      <a:avLst/>
+                    </a:prstGeom>
+                  </pic:spPr>
+                </pic:pic>
+              </a:graphicData>
+            </a:graphic>
+          </wp:inline>
+        </w:drawing>
+      </w:r>
+    </w:p>
+    <w:p>
+      <w:pPr>
+        <w:rPr>
+          <w:rFonts w:asciiTheme="majorHAnsi" w:hAnsiTheme="majorHAnsi"/>
+          <w:b/>
+          <w:bCs/>
+        </w:rPr>
+      </w:pPr>
+    </w:p>
+    <w:p>
+      <w:pPr>
+        <w:rPr>
+          <w:rFonts w:asciiTheme="majorHAnsi" w:hAnsiTheme="majorHAnsi"/>
+          <w:b/>
+          <w:bCs/>
+        </w:rPr>
+      </w:pPr>
+      <w:r>
+        <w:rPr>
+          <w:rFonts w:asciiTheme="majorHAnsi" w:hAnsiTheme="majorHAnsi"/>
+          <w:b/>
+          <w:bCs/>
+          <w:noProof/>
+        </w:rPr>
+        <w:drawing>
+          <wp:inline distT="0" distB="0" distL="0" distR="0" wp14:anchorId="64300609" wp14:editId="3CEE0D12">
+            <wp:extent cx="5400040" cy="2407920"/>
+            <wp:effectExtent l="0" t="0" r="0" b="0"/>
+            <wp:docPr id="1772540705" name="Imagen 3" descr="Interfaz de usuario gráfica, Aplicación&#10;&#10;Descripción generada automáticamente"/>
+            <wp:cNvGraphicFramePr>
+              <a:graphicFrameLocks xmlns:a="http://schemas.openxmlformats.org/drawingml/2006/main" noChangeAspect="1"/>
+            </wp:cNvGraphicFramePr>
+            <a:graphic xmlns:a="http://schemas.openxmlformats.org/drawingml/2006/main">
+              <a:graphicData uri="http://schemas.openxmlformats.org/drawingml/2006/picture">
+                <pic:pic xmlns:pic="http://schemas.openxmlformats.org/drawingml/2006/picture">
+                  <pic:nvPicPr>
+                    <pic:cNvPr id="1772540705" name="Imagen 3" descr="Interfaz de usuario gráfica, Aplicación&#10;&#10;Descripción generada automáticamente"/>
+                    <pic:cNvPicPr/>
+                  </pic:nvPicPr>
+                  <pic:blipFill>
+                    <a:blip r:embed="rId7" cstate="print">
+                      <a:extLst>
+                        <a:ext uri="{28A0092B-C50C-407E-A947-70E740481C1C}">
+                          <a14:useLocalDpi xmlns:a14="http://schemas.microsoft.com/office/drawing/2010/main" val="0"/>
+                        </a:ext>
+                      </a:extLst>
+                    </a:blip>
+                    <a:stretch>
+                      <a:fillRect/>
+                    </a:stretch>
+                  </pic:blipFill>
+                  <pic:spPr>
+                    <a:xfrm>
+                      <a:off x="0" y="0"/>
+                      <a:ext cx="5400040" cy="2407920"/>
+                    </a:xfrm>
+                    <a:prstGeom prst="rect">
+                      <a:avLst/>
+                    </a:prstGeom>
+                  </pic:spPr>
+                </pic:pic>
+              </a:graphicData>
+            </a:graphic>
+          </wp:inline>
+        </w:drawing>
+      </w:r>
+    </w:p>
+    <w:p>
+      <w:pPr>
+        <w:rPr>
+          <w:rFonts w:asciiTheme="majorHAnsi" w:hAnsiTheme="majorHAnsi"/>
+          <w:b/>
+          <w:bCs/>
+        </w:rPr>
+      </w:pPr>
+    </w:p>
+    <w:p>
+      <w:pPr>
+        <w:pStyle w:val="Prrafodelista"/>
+        <w:numPr>
+          <w:ilvl w:val="0"/>
+          <w:numId w:val="3"/>
+        </w:numPr>
+        <w:rPr>
+          <w:rFonts w:asciiTheme="majorHAnsi" w:hAnsiTheme="majorHAnsi"/>
+          <w:b/>
+          <w:bCs/>
+        </w:rPr>
+      </w:pPr>
+      <w:r>
+        <w:rPr>
+          <w:rFonts w:asciiTheme="majorHAnsi" w:hAnsiTheme="majorHAnsi"/>
+          <w:b/>
+          <w:bCs/>
+        </w:rPr>
+        <w:t>E</w:t>
+      </w:r>
+      <w:r>
+        <w:rPr>
+          <w:rFonts w:asciiTheme="majorHAnsi" w:hAnsiTheme="majorHAnsi"/>
+          <w:b/>
+          <w:bCs/>
+        </w:rPr>
+        <w:t>.E.S.</w:t>
+      </w:r>
+      <w:r>
+        <w:rPr>
+          <w:rFonts w:asciiTheme="majorHAnsi" w:hAnsiTheme="majorHAnsi"/>
+          <w:b/>
+          <w:bCs/>
+        </w:rPr>
+        <w:t xml:space="preserve"> Nro. 2</w:t>
+      </w:r>
+      <w:r>
+        <w:rPr>
+          <w:rFonts w:asciiTheme="majorHAnsi" w:hAnsiTheme="majorHAnsi"/>
+          <w:b/>
+          <w:bCs/>
+        </w:rPr>
+        <w:t xml:space="preserve"> Marina Vilte</w:t>
+      </w:r>
+    </w:p>
+    <w:p>
+      <w:pPr>
+        <w:rPr>
+          <w:rFonts w:asciiTheme="majorHAnsi" w:hAnsiTheme="majorHAnsi"/>
+          <w:b/>
+          <w:bCs/>
+        </w:rPr>
+      </w:pPr>
+      <w:r>
+        <w:rPr>
+          <w:rFonts w:asciiTheme="majorHAnsi" w:hAnsiTheme="majorHAnsi"/>
+          <w:b/>
+          <w:bCs/>
+          <w:noProof/>
+        </w:rPr>
+        <w:drawing>
+          <wp:inline distT="0" distB="0" distL="0" distR="0" wp14:anchorId="45862169" wp14:editId="5A424F6E">
+            <wp:extent cx="5400040" cy="2404745"/>
+            <wp:effectExtent l="0" t="0" r="0" b="0"/>
+            <wp:docPr id="46963223" name="Imagen 4" descr="Imagen que contiene Interfaz de usuario gráfica&#10;&#10;Descripción generada automáticamente"/>
+            <wp:cNvGraphicFramePr>
+              <a:graphicFrameLocks xmlns:a="http://schemas.openxmlformats.org/drawingml/2006/main" noChangeAspect="1"/>
+            </wp:cNvGraphicFramePr>
+            <a:graphic xmlns:a="http://schemas.openxmlformats.org/drawingml/2006/main">
+              <a:graphicData uri="http://schemas.openxmlformats.org/drawingml/2006/picture">
+                <pic:pic xmlns:pic="http://schemas.openxmlformats.org/drawingml/2006/picture">
+                  <pic:nvPicPr>
+                    <pic:cNvPr id="46963223" name="Imagen 4" descr="Imagen que contiene Interfaz de usuario gráfica&#10;&#10;Descripción generada automáticamente"/>
+                    <pic:cNvPicPr/>
+                  </pic:nvPicPr>
+                  <pic:blipFill>
+                    <a:blip r:embed="rId8" cstate="print">
+                      <a:extLst>
+                        <a:ext uri="{28A0092B-C50C-407E-A947-70E740481C1C}">
+                          <a14:useLocalDpi xmlns:a14="http://schemas.microsoft.com/office/drawing/2010/main" val="0"/>
+                        </a:ext>
+                      </a:extLst>
+                    </a:blip>
+                    <a:stretch>
+                      <a:fillRect/>
+                    </a:stretch>
+                  </pic:blipFill>
+                  <pic:spPr>
+                    <a:xfrm>
+                      <a:off x="0" y="0"/>
+                      <a:ext cx="5400040" cy="2404745"/>
+                    </a:xfrm>
+                    <a:prstGeom prst="rect">
+                      <a:avLst/>
+                    </a:prstGeom>
+                  </pic:spPr>
+                </pic:pic>
+              </a:graphicData>
+            </a:graphic>
+          </wp:inline>
+        </w:drawing>
+      </w:r>
+    </w:p>
+    <w:p>
+      <w:pPr>
+        <w:rPr>
+          <w:rFonts w:asciiTheme="majorHAnsi" w:hAnsiTheme="majorHAnsi"/>
+          <w:b/>
+          <w:bCs/>
+        </w:rPr>
+      </w:pPr>
+    </w:p>
+    <w:p>
+      <w:pPr>
+        <w:rPr>
+          <w:rFonts w:asciiTheme="majorHAnsi" w:hAnsiTheme="majorHAnsi"/>
+          <w:b/>
+          <w:bCs/>
+        </w:rPr>
+      </w:pPr>
+      <w:r>
+        <w:rPr>
+          <w:rFonts w:asciiTheme="majorHAnsi" w:hAnsiTheme="majorHAnsi"/>
+          <w:b/>
+          <w:bCs/>
+          <w:noProof/>
+        </w:rPr>
+        <w:lastRenderedPageBreak/>
+        <w:drawing>
+          <wp:inline distT="0" distB="0" distL="0" distR="0" wp14:anchorId="3E844C47" wp14:editId="40961F7A">
+            <wp:extent cx="5400040" cy="2416175"/>
+            <wp:effectExtent l="0" t="0" r="0" b="3175"/>
+            <wp:docPr id="1560509608" name="Imagen 5" descr="Interfaz de usuario gráfica, Texto&#10;&#10;Descripción generada automáticamente con confianza media"/>
+            <wp:cNvGraphicFramePr>
+              <a:graphicFrameLocks xmlns:a="http://schemas.openxmlformats.org/drawingml/2006/main" noChangeAspect="1"/>
+            </wp:cNvGraphicFramePr>
+            <a:graphic xmlns:a="http://schemas.openxmlformats.org/drawingml/2006/main">
+              <a:graphicData uri="http://schemas.openxmlformats.org/drawingml/2006/picture">
+                <pic:pic xmlns:pic="http://schemas.openxmlformats.org/drawingml/2006/picture">
+                  <pic:nvPicPr>
+                    <pic:cNvPr id="1560509608" name="Imagen 5" descr="Interfaz de usuario gráfica, Texto&#10;&#10;Descripción generada automáticamente con confianza media"/>
+                    <pic:cNvPicPr/>
+                  </pic:nvPicPr>
+                  <pic:blipFill>
+                    <a:blip r:embed="rId9" cstate="print">
+                      <a:extLst>
+                        <a:ext uri="{28A0092B-C50C-407E-A947-70E740481C1C}">
+                          <a14:useLocalDpi xmlns:a14="http://schemas.microsoft.com/office/drawing/2010/main" val="0"/>
+                        </a:ext>
+                      </a:extLst>
+                    </a:blip>
+                    <a:stretch>
+                      <a:fillRect/>
+                    </a:stretch>
+                  </pic:blipFill>
+                  <pic:spPr>
+                    <a:xfrm>
+                      <a:off x="0" y="0"/>
+                      <a:ext cx="5400040" cy="2416175"/>
+                    </a:xfrm>
+                    <a:prstGeom prst="rect">
+                      <a:avLst/>
+                    </a:prstGeom>
+                  </pic:spPr>
+                </pic:pic>
+              </a:graphicData>
+            </a:graphic>
+          </wp:inline>
+        </w:drawing>
+      </w:r>
+    </w:p>
+    <w:p>
+      <w:pPr>
+        <w:rPr>
+          <w:rFonts w:asciiTheme="majorHAnsi" w:hAnsiTheme="majorHAnsi"/>
+          <w:b/>
+          <w:bCs/>
+        </w:rPr>
+      </w:pPr>
+    </w:p>
+    <w:p>
+      <w:pPr>
+        <w:rPr>
+          <w:rFonts w:asciiTheme="majorHAnsi" w:hAnsiTheme="majorHAnsi"/>
+          <w:b/>
+          <w:bCs/>
+        </w:rPr>
+      </w:pPr>
+      <w:r>
+        <w:rPr>
+          <w:rFonts w:asciiTheme="majorHAnsi" w:hAnsiTheme="majorHAnsi"/>
+          <w:b/>
+          <w:bCs/>
+          <w:noProof/>
+        </w:rPr>
+        <w:drawing>
+          <wp:inline distT="0" distB="0" distL="0" distR="0" wp14:anchorId="6C65D123" wp14:editId="7AEF1218">
+            <wp:extent cx="5400040" cy="2428240"/>
+            <wp:effectExtent l="0" t="0" r="0" b="0"/>
+            <wp:docPr id="289812894" name="Imagen 6" descr="Interfaz de usuario gráfica, Aplicación, Sitio web&#10;&#10;Descripción generada automáticamente"/>
+            <wp:cNvGraphicFramePr>
+              <a:graphicFrameLocks xmlns:a="http://schemas.openxmlformats.org/drawingml/2006/main" noChangeAspect="1"/>
+            </wp:cNvGraphicFramePr>
+            <a:graphic xmlns:a="http://schemas.openxmlformats.org/drawingml/2006/main">
+              <a:graphicData uri="http://schemas.openxmlformats.org/drawingml/2006/picture">
+                <pic:pic xmlns:pic="http://schemas.openxmlformats.org/drawingml/2006/picture">
+                  <pic:nvPicPr>
+                    <pic:cNvPr id="289812894" name="Imagen 6" descr="Interfaz de usuario gráfica, Aplicación, Sitio web&#10;&#10;Descripción generada automáticamente"/>
+                    <pic:cNvPicPr/>
+                  </pic:nvPicPr>
+                  <pic:blipFill>
+                    <a:blip r:embed="rId10" cstate="print">
+                      <a:extLst>
+                        <a:ext uri="{28A0092B-C50C-407E-A947-70E740481C1C}">
+                          <a14:useLocalDpi xmlns:a14="http://schemas.microsoft.com/office/drawing/2010/main" val="0"/>
+                        </a:ext>
+                      </a:extLst>
+                    </a:blip>
+                    <a:stretch>
+                      <a:fillRect/>
+                    </a:stretch>
+                  </pic:blipFill>
+                  <pic:spPr>
+                    <a:xfrm>
+                      <a:off x="0" y="0"/>
+                      <a:ext cx="5400040" cy="2428240"/>
+                    </a:xfrm>
+                    <a:prstGeom prst="rect">
+                      <a:avLst/>
+                    </a:prstGeom>
+                  </pic:spPr>
+                </pic:pic>
+              </a:graphicData>
+            </a:graphic>
+          </wp:inline>
+        </w:drawing>
+      </w:r>
     </w:p>
     <w:sectPr>
       <w:pgSz w:w="11906" w:h="16838"/>
@@ -1103,11 +1591,127 @@
       </w:pPr>
     </w:lvl>
   </w:abstractNum>
+  <w:abstractNum w:abstractNumId="2" w15:restartNumberingAfterBreak="0">
+    <w:nsid w:val="543D759A"/>
+    <w:multiLevelType w:val="hybridMultilevel"/>
+    <w:tmpl w:val="20A0EE1A"/>
+    <w:lvl w:ilvl="0" w:tplc="2C0A0001">
+      <w:start w:val="1"/>
+      <w:numFmt w:val="bullet"/>
+      <w:lvlText w:val=""/>
+      <w:lvlJc w:val="left"/>
+      <w:pPr>
+        <w:ind w:left="720" w:hanging="360"/>
+      </w:pPr>
+      <w:rPr>
+        <w:rFonts w:ascii="Symbol" w:hAnsi="Symbol" w:hint="default"/>
+      </w:rPr>
+    </w:lvl>
+    <w:lvl w:ilvl="1" w:tplc="2C0A0003" w:tentative="1">
+      <w:start w:val="1"/>
+      <w:numFmt w:val="bullet"/>
+      <w:lvlText w:val="o"/>
+      <w:lvlJc w:val="left"/>
+      <w:pPr>
+        <w:ind w:left="1440" w:hanging="360"/>
+      </w:pPr>
+      <w:rPr>
+        <w:rFonts w:ascii="Courier New" w:hAnsi="Courier New" w:cs="Courier New" w:hint="default"/>
+      </w:rPr>
+    </w:lvl>
+    <w:lvl w:ilvl="2" w:tplc="2C0A0005" w:tentative="1">
+      <w:start w:val="1"/>
+      <w:numFmt w:val="bullet"/>
+      <w:lvlText w:val=""/>
+      <w:lvlJc w:val="left"/>
+      <w:pPr>
+        <w:ind w:left="2160" w:hanging="360"/>
+      </w:pPr>
+      <w:rPr>
+        <w:rFonts w:ascii="Wingdings" w:hAnsi="Wingdings" w:hint="default"/>
+      </w:rPr>
+    </w:lvl>
+    <w:lvl w:ilvl="3" w:tplc="2C0A0001" w:tentative="1">
+      <w:start w:val="1"/>
+      <w:numFmt w:val="bullet"/>
+      <w:lvlText w:val=""/>
+      <w:lvlJc w:val="left"/>
+      <w:pPr>
+        <w:ind w:left="2880" w:hanging="360"/>
+      </w:pPr>
+      <w:rPr>
+        <w:rFonts w:ascii="Symbol" w:hAnsi="Symbol" w:hint="default"/>
+      </w:rPr>
+    </w:lvl>
+    <w:lvl w:ilvl="4" w:tplc="2C0A0003" w:tentative="1">
+      <w:start w:val="1"/>
+      <w:numFmt w:val="bullet"/>
+      <w:lvlText w:val="o"/>
+      <w:lvlJc w:val="left"/>
+      <w:pPr>
+        <w:ind w:left="3600" w:hanging="360"/>
+      </w:pPr>
+      <w:rPr>
+        <w:rFonts w:ascii="Courier New" w:hAnsi="Courier New" w:cs="Courier New" w:hint="default"/>
+      </w:rPr>
+    </w:lvl>
+    <w:lvl w:ilvl="5" w:tplc="2C0A0005" w:tentative="1">
+      <w:start w:val="1"/>
+      <w:numFmt w:val="bullet"/>
+      <w:lvlText w:val=""/>
+      <w:lvlJc w:val="left"/>
+      <w:pPr>
+        <w:ind w:left="4320" w:hanging="360"/>
+      </w:pPr>
+      <w:rPr>
+        <w:rFonts w:ascii="Wingdings" w:hAnsi="Wingdings" w:hint="default"/>
+      </w:rPr>
+    </w:lvl>
+    <w:lvl w:ilvl="6" w:tplc="2C0A0001" w:tentative="1">
+      <w:start w:val="1"/>
+      <w:numFmt w:val="bullet"/>
+      <w:lvlText w:val=""/>
+      <w:lvlJc w:val="left"/>
+      <w:pPr>
+        <w:ind w:left="5040" w:hanging="360"/>
+      </w:pPr>
+      <w:rPr>
+        <w:rFonts w:ascii="Symbol" w:hAnsi="Symbol" w:hint="default"/>
+      </w:rPr>
+    </w:lvl>
+    <w:lvl w:ilvl="7" w:tplc="2C0A0003" w:tentative="1">
+      <w:start w:val="1"/>
+      <w:numFmt w:val="bullet"/>
+      <w:lvlText w:val="o"/>
+      <w:lvlJc w:val="left"/>
+      <w:pPr>
+        <w:ind w:left="5760" w:hanging="360"/>
+      </w:pPr>
+      <w:rPr>
+        <w:rFonts w:ascii="Courier New" w:hAnsi="Courier New" w:cs="Courier New" w:hint="default"/>
+      </w:rPr>
+    </w:lvl>
+    <w:lvl w:ilvl="8" w:tplc="2C0A0005" w:tentative="1">
+      <w:start w:val="1"/>
+      <w:numFmt w:val="bullet"/>
+      <w:lvlText w:val=""/>
+      <w:lvlJc w:val="left"/>
+      <w:pPr>
+        <w:ind w:left="6480" w:hanging="360"/>
+      </w:pPr>
+      <w:rPr>
+        <w:rFonts w:ascii="Wingdings" w:hAnsi="Wingdings" w:hint="default"/>
+      </w:rPr>
+    </w:lvl>
+  </w:abstractNum>
   <w:num w:numId="1" w16cid:durableId="828979179">
     <w:abstractNumId w:val="0"/>
   </w:num>
   <w:num w:numId="2" w16cid:durableId="557940598">
     <w:abstractNumId w:val="1"/>
+  </w:num>
+  <w:num w:numId="3" w16cid:durableId="716319361">
+    <w:abstractNumId w:val="2"/>
   </w:num>
 </w:numbering>
 </file>

</xml_diff>